<commit_message>
complete refactor into maven modules
</commit_message>
<xml_diff>
--- a/extras/Clean Architecture.docx
+++ b/extras/Clean Architecture.docx
@@ -117,149 +117,70 @@
           <w:rFonts w:eastAsia="Times New Roman" w:cstheme="minorHAnsi"/>
         </w:rPr>
       </w:pPr>
-      <w:r>
+    </w:p>
+    <w:p>
+      <w:pPr>
+        <w:rPr>
+          <w:rFonts w:cstheme="minorHAnsi"/>
+        </w:rPr>
+      </w:pPr>
+    </w:p>
+    <w:p>
+      <w:pPr>
+        <w:rPr>
+          <w:rFonts w:cstheme="minorHAnsi"/>
+        </w:rPr>
+      </w:pPr>
+      <w:r>
+        <w:rPr>
+          <w:rFonts w:cstheme="minorHAnsi"/>
+        </w:rPr>
+        <w:t>Ruby on Rails</w:t>
+      </w:r>
+      <w:r>
+        <w:rPr>
+          <w:rFonts w:cstheme="minorHAnsi"/>
+        </w:rPr>
+        <w:t xml:space="preserve"> App</w:t>
+      </w:r>
+    </w:p>
+    <w:p>
+      <w:pPr>
+        <w:rPr>
+          <w:rFonts w:cstheme="minorHAnsi"/>
+        </w:rPr>
+      </w:pPr>
+      <w:r>
+        <w:rPr>
+          <w:rFonts w:cstheme="minorHAnsi"/>
+        </w:rPr>
+        <w:t xml:space="preserve">Here’s a Rails app. Same thing. Folders </w:t>
+      </w:r>
+      <w:proofErr w:type="spellStart"/>
+      <w:r>
+        <w:rPr>
+          <w:rFonts w:cstheme="minorHAnsi"/>
+        </w:rPr>
+        <w:t>for</w:t>
+      </w:r>
+      <w:proofErr w:type="spellEnd"/>
+      <w:r>
+        <w:rPr>
+          <w:rFonts w:cstheme="minorHAnsi"/>
+        </w:rPr>
+        <w:t xml:space="preserve"> assets, channels, controllers, models, views…</w:t>
+      </w:r>
+    </w:p>
+    <w:p>
+      <w:pPr>
         <w:rPr>
           <w:rFonts w:eastAsia="Times New Roman" w:cstheme="minorHAnsi"/>
         </w:rPr>
-        <w:fldChar w:fldCharType="begin"/>
-      </w:r>
+      </w:pPr>
       <w:r>
         <w:rPr>
           <w:rFonts w:eastAsia="Times New Roman" w:cstheme="minorHAnsi"/>
         </w:rPr>
-        <w:instrText xml:space="preserve"> INCLUDEPICTURE "/var/folders/dp/yv7f0wvn2476fpgb58ydggfm0000gq/T/com.microsoft.Word/WebArchiveCopyPasteTempFiles/1*xWLi48HLQVNaMepxcsgr1g.png" \* MERGEFORMATINET </w:instrText>
-      </w:r>
-      <w:r>
-        <w:rPr>
-          <w:rFonts w:eastAsia="Times New Roman" w:cstheme="minorHAnsi"/>
-        </w:rPr>
-        <w:fldChar w:fldCharType="separate"/>
-      </w:r>
-      <w:r>
-        <w:rPr>
-          <w:rFonts w:eastAsia="Times New Roman" w:cstheme="minorHAnsi"/>
-          <w:noProof/>
-        </w:rPr>
-        <w:drawing>
-          <wp:inline distT="0" distB="0" distL="0" distR="0" wp14:anchorId="0DE4A73D" wp14:editId="4954F48E">
-            <wp:extent cx="5943600" cy="6021070"/>
-            <wp:effectExtent l="0" t="0" r="0" b="0"/>
-            <wp:docPr id="1" name="Picture 1" descr="Graphical user interface&#10;&#10;Description automatically generated with low confidence"/>
-            <wp:cNvGraphicFramePr>
-              <a:graphicFrameLocks xmlns:a="http://schemas.openxmlformats.org/drawingml/2006/main" noChangeAspect="1"/>
-            </wp:cNvGraphicFramePr>
-            <a:graphic xmlns:a="http://schemas.openxmlformats.org/drawingml/2006/main">
-              <a:graphicData uri="http://schemas.openxmlformats.org/drawingml/2006/picture">
-                <pic:pic xmlns:pic="http://schemas.openxmlformats.org/drawingml/2006/picture">
-                  <pic:nvPicPr>
-                    <pic:cNvPr id="1" name="Picture 1" descr="Graphical user interface&#10;&#10;Description automatically generated with low confidence"/>
-                    <pic:cNvPicPr>
-                      <a:picLocks noChangeAspect="1" noChangeArrowheads="1"/>
-                    </pic:cNvPicPr>
-                  </pic:nvPicPr>
-                  <pic:blipFill>
-                    <a:blip r:embed="rId5">
-                      <a:extLst>
-                        <a:ext uri="{28A0092B-C50C-407E-A947-70E740481C1C}">
-                          <a14:useLocalDpi xmlns:a14="http://schemas.microsoft.com/office/drawing/2010/main" val="0"/>
-                        </a:ext>
-                      </a:extLst>
-                    </a:blip>
-                    <a:srcRect/>
-                    <a:stretch>
-                      <a:fillRect/>
-                    </a:stretch>
-                  </pic:blipFill>
-                  <pic:spPr bwMode="auto">
-                    <a:xfrm>
-                      <a:off x="0" y="0"/>
-                      <a:ext cx="5943600" cy="6021070"/>
-                    </a:xfrm>
-                    <a:prstGeom prst="rect">
-                      <a:avLst/>
-                    </a:prstGeom>
-                    <a:noFill/>
-                    <a:ln>
-                      <a:noFill/>
-                    </a:ln>
-                  </pic:spPr>
-                </pic:pic>
-              </a:graphicData>
-            </a:graphic>
-          </wp:inline>
-        </w:drawing>
-      </w:r>
-      <w:r>
-        <w:rPr>
-          <w:rFonts w:eastAsia="Times New Roman" w:cstheme="minorHAnsi"/>
-        </w:rPr>
-        <w:fldChar w:fldCharType="end"/>
-      </w:r>
-    </w:p>
-    <w:p>
-      <w:pPr>
-        <w:rPr>
-          <w:rFonts w:cstheme="minorHAnsi"/>
-        </w:rPr>
-      </w:pPr>
-    </w:p>
-    <w:p>
-      <w:pPr>
-        <w:rPr>
-          <w:rFonts w:cstheme="minorHAnsi"/>
-        </w:rPr>
-      </w:pPr>
-      <w:r>
-        <w:rPr>
-          <w:rFonts w:cstheme="minorHAnsi"/>
-        </w:rPr>
-        <w:t>Ruby on Rails</w:t>
-      </w:r>
-      <w:r>
-        <w:rPr>
-          <w:rFonts w:cstheme="minorHAnsi"/>
-        </w:rPr>
-        <w:t xml:space="preserve"> App</w:t>
-      </w:r>
-    </w:p>
-    <w:p>
-      <w:pPr>
-        <w:rPr>
-          <w:rFonts w:cstheme="minorHAnsi"/>
-        </w:rPr>
-      </w:pPr>
-      <w:r>
-        <w:rPr>
-          <w:rFonts w:cstheme="minorHAnsi"/>
-        </w:rPr>
-        <w:t xml:space="preserve">Here’s a Rails app. Same thing. Folders </w:t>
-      </w:r>
-      <w:proofErr w:type="spellStart"/>
-      <w:r>
-        <w:rPr>
-          <w:rFonts w:cstheme="minorHAnsi"/>
-        </w:rPr>
-        <w:t>for</w:t>
-      </w:r>
-      <w:proofErr w:type="spellEnd"/>
-      <w:r>
-        <w:rPr>
-          <w:rFonts w:cstheme="minorHAnsi"/>
-        </w:rPr>
-        <w:t xml:space="preserve"> assets, channels, controllers, models, views…</w:t>
-      </w:r>
-    </w:p>
-    <w:p>
-      <w:pPr>
-        <w:rPr>
-          <w:rFonts w:eastAsia="Times New Roman" w:cstheme="minorHAnsi"/>
-        </w:rPr>
-      </w:pPr>
-      <w:r>
-        <w:rPr>
-          <w:rFonts w:eastAsia="Times New Roman" w:cstheme="minorHAnsi"/>
-        </w:rPr>
-        <w:lastRenderedPageBreak/>
         <w:fldChar w:fldCharType="begin"/>
       </w:r>
       <w:r>
@@ -297,7 +218,7 @@
                     </pic:cNvPicPr>
                   </pic:nvPicPr>
                   <pic:blipFill>
-                    <a:blip r:embed="rId6">
+                    <a:blip r:embed="rId5">
                       <a:extLst>
                         <a:ext uri="{28A0092B-C50C-407E-A947-70E740481C1C}">
                           <a14:useLocalDpi xmlns:a14="http://schemas.microsoft.com/office/drawing/2010/main" val="0"/>
@@ -495,7 +416,7 @@
         </w:rPr>
         <w:t> is a list of actions or event steps typically defining the interactions between a role (known in the </w:t>
       </w:r>
-      <w:hyperlink r:id="rId7" w:tooltip="Unified Modeling Language" w:history="1">
+      <w:hyperlink r:id="rId6" w:tooltip="Unified Modeling Language" w:history="1">
         <w:r>
           <w:rPr>
             <w:rFonts w:ascii="Arial" w:eastAsia="Times New Roman" w:hAnsi="Arial" w:cs="Arial"/>
@@ -517,7 +438,7 @@
         </w:rPr>
         <w:t> (UML) as an </w:t>
       </w:r>
-      <w:hyperlink r:id="rId8" w:tooltip="Actor (UML)" w:history="1">
+      <w:hyperlink r:id="rId7" w:tooltip="Actor (UML)" w:history="1">
         <w:r>
           <w:rPr>
             <w:rFonts w:ascii="Arial" w:eastAsia="Times New Roman" w:hAnsi="Arial" w:cs="Arial"/>
@@ -623,7 +544,6 @@
         <w:rPr>
           <w:rFonts w:cstheme="minorHAnsi"/>
         </w:rPr>
-        <w:lastRenderedPageBreak/>
         <w:t>Take an example of Make Payment:</w:t>
       </w:r>
     </w:p>
@@ -1043,6 +963,7 @@
         <w:rPr>
           <w:rFonts w:cstheme="minorHAnsi"/>
         </w:rPr>
+        <w:lastRenderedPageBreak/>
         <w:t>Verify payment is equal to invoice amount due</w:t>
       </w:r>
     </w:p>
@@ -1226,7 +1147,6 @@
         <w:rPr>
           <w:rFonts w:cstheme="minorHAnsi"/>
         </w:rPr>
-        <w:lastRenderedPageBreak/>
         <w:t xml:space="preserve">Looking again at the Make Payment use-case, we see that we are going to need some way to search for and update the invoice and we need a way to connect to an external payment system. </w:t>
       </w:r>
     </w:p>

</xml_diff>